<commit_message>
Update ProjectPlan - Left to do.docx
</commit_message>
<xml_diff>
--- a/ProjectPlan - Left to do.docx
+++ b/ProjectPlan - Left to do.docx
@@ -920,12 +920,6 @@
         </mc:AlternateContent>
       </w:r>
       <w:r>
-        <w:rPr>
-          <w:rtl w:val="0"/>
-        </w:rPr>
-      </w:r>
-      <w:r/>
-      <w:r>
         <mc:AlternateContent>
           <mc:Choice Requires="wpg">
             <w:drawing>
@@ -978,7 +972,6 @@
           <w:rtl w:val="0"/>
         </w:rPr>
       </w:r>
-      <w:r/>
       <w:r/>
     </w:p>
     <w:p>
@@ -1844,6 +1837,26 @@
         </w:rPr>
         <w:t xml:space="preserve">AsyncStorage yoxlanır → ad varsa, salamlanır</w:t>
         <w:br/>
+        <w:t xml:space="preserve">Animation et text ile Hello Anar ortada yazsin acilsin acilandan 2 saniye sonra full program gorsensin</w:t>
+      </w:r>
+      <w:r/>
+      <w:r>
+        <w:rPr>
+          <w:highlight w:val="none"/>
+          <w:rtl w:val="0"/>
+        </w:rPr>
+      </w:r>
+      <w:r>
+        <w:rPr>
+          <w:highlight w:val="none"/>
+          <w:rtl w:val="0"/>
+        </w:rPr>
+      </w:r>
+      <w:r>
+        <w:rPr>
+          <w:highlight w:val="none"/>
+          <w:rtl w:val="0"/>
+        </w:rPr>
       </w:r>
       <w:r/>
     </w:p>
@@ -1863,198 +1876,6 @@
           <w:rtl w:val="0"/>
         </w:rPr>
         <w:t xml:space="preserve">Əks halda Profil ekranına yönləndirilə bilər</w:t>
-        <w:br/>
-      </w:r>
-      <w:r/>
-    </w:p>
-    <w:p>
-      <w:pPr>
-        <w:pStyle w:val="910"/>
-        <w:keepNext w:val="false"/>
-        <w:keepLines w:val="false"/>
-        <w:pBdr/>
-        <w:spacing w:before="280"/>
-        <w:ind/>
-        <w:rPr>
-          <w:b/>
-          <w:color w:val="000000"/>
-          <w:sz w:val="26"/>
-          <w:szCs w:val="26"/>
-        </w:rPr>
-      </w:pPr>
-      <w:r/>
-      <w:bookmarkStart w:id="13" w:name="_ql3xe11woey9"/>
-      <w:r/>
-      <w:bookmarkEnd w:id="13"/>
-      <w:r>
-        <w:rPr>
-          <w:b/>
-          <w:color w:val="000000"/>
-          <w:sz w:val="26"/>
-          <w:szCs w:val="26"/>
-          <w:rtl w:val="0"/>
-        </w:rPr>
-        <w:t xml:space="preserve">✅ 2. İstifadəçi tapşırıq əlavə edir:</w:t>
-      </w:r>
-      <w:r>
-        <w:rPr>
-          <w:b/>
-          <w:color w:val="000000"/>
-          <w:sz w:val="26"/>
-          <w:szCs w:val="26"/>
-        </w:rPr>
-      </w:r>
-      <w:r>
-        <w:rPr>
-          <w:b/>
-          <w:color w:val="000000"/>
-          <w:sz w:val="26"/>
-          <w:szCs w:val="26"/>
-        </w:rPr>
-      </w:r>
-    </w:p>
-    <w:p>
-      <w:pPr>
-        <w:numPr>
-          <w:ilvl w:val="0"/>
-          <w:numId w:val="5"/>
-        </w:numPr>
-        <w:pBdr/>
-        <w:spacing w:after="0" w:afterAutospacing="0" w:before="240"/>
-        <w:ind w:hanging="360" w:left="720"/>
-        <w:rPr/>
-      </w:pPr>
-      <w:r>
-        <w:rPr>
-          <w:rtl w:val="0"/>
-        </w:rPr>
-        <w:t xml:space="preserve">Tasks ekranında “+” düyməsi ilə AddTaskScreen-ə keçid</w:t>
-        <w:br/>
-      </w:r>
-      <w:r/>
-    </w:p>
-    <w:p>
-      <w:pPr>
-        <w:numPr>
-          <w:ilvl w:val="0"/>
-          <w:numId w:val="5"/>
-        </w:numPr>
-        <w:pBdr/>
-        <w:spacing w:after="0" w:afterAutospacing="0" w:before="0" w:beforeAutospacing="0"/>
-        <w:ind w:hanging="360" w:left="720"/>
-        <w:rPr/>
-      </w:pPr>
-      <w:r>
-        <w:rPr>
-          <w:rtl w:val="0"/>
-        </w:rPr>
-        <w:t xml:space="preserve">SQLite-də yadda saxlanır</w:t>
-        <w:br/>
-      </w:r>
-      <w:r/>
-    </w:p>
-    <w:p>
-      <w:pPr>
-        <w:numPr>
-          <w:ilvl w:val="0"/>
-          <w:numId w:val="5"/>
-        </w:numPr>
-        <w:pBdr/>
-        <w:spacing w:after="240" w:before="0" w:beforeAutospacing="0"/>
-        <w:ind w:hanging="360" w:left="720"/>
-        <w:rPr/>
-      </w:pPr>
-      <w:r>
-        <w:rPr>
-          <w:rtl w:val="0"/>
-        </w:rPr>
-        <w:t xml:space="preserve">Siyahıya qayıdanda yeni task görünür</w:t>
-        <w:br/>
-      </w:r>
-      <w:r/>
-    </w:p>
-    <w:p>
-      <w:pPr>
-        <w:pStyle w:val="910"/>
-        <w:keepNext w:val="false"/>
-        <w:keepLines w:val="false"/>
-        <w:pBdr/>
-        <w:spacing w:before="280"/>
-        <w:ind/>
-        <w:rPr>
-          <w:b/>
-          <w:color w:val="000000"/>
-          <w:sz w:val="26"/>
-          <w:szCs w:val="26"/>
-        </w:rPr>
-      </w:pPr>
-      <w:r/>
-      <w:bookmarkStart w:id="14" w:name="_c4brtvt2itzu"/>
-      <w:r/>
-      <w:bookmarkEnd w:id="14"/>
-      <w:r>
-        <w:rPr>
-          <w:b/>
-          <w:color w:val="000000"/>
-          <w:sz w:val="26"/>
-          <w:szCs w:val="26"/>
-          <w:rtl w:val="0"/>
-        </w:rPr>
-        <w:t xml:space="preserve">✅ 3. İstifadəçi qeyd əlavə edir:</w:t>
-      </w:r>
-      <w:r>
-        <w:rPr>
-          <w:b/>
-          <w:color w:val="000000"/>
-          <w:sz w:val="26"/>
-          <w:szCs w:val="26"/>
-        </w:rPr>
-      </w:r>
-      <w:r>
-        <w:rPr>
-          <w:b/>
-          <w:color w:val="000000"/>
-          <w:sz w:val="26"/>
-          <w:szCs w:val="26"/>
-        </w:rPr>
-      </w:r>
-    </w:p>
-    <w:p>
-      <w:pPr>
-        <w:numPr>
-          <w:ilvl w:val="0"/>
-          <w:numId w:val="6"/>
-        </w:numPr>
-        <w:pBdr/>
-        <w:spacing w:after="0" w:afterAutospacing="0" w:before="240"/>
-        <w:ind w:hanging="360" w:left="720"/>
-        <w:rPr/>
-      </w:pPr>
-      <w:r>
-        <w:rPr>
-          <w:rtl w:val="0"/>
-        </w:rPr>
-        <w:t xml:space="preserve">Notes modulunda başlıq + məzmun daxil edilir</w:t>
-        <w:br/>
-      </w:r>
-      <w:r/>
-    </w:p>
-    <w:p>
-      <w:pPr>
-        <w:numPr>
-          <w:ilvl w:val="0"/>
-          <w:numId w:val="6"/>
-        </w:numPr>
-        <w:pBdr/>
-        <w:spacing w:after="240" w:before="0" w:beforeAutospacing="0"/>
-        <w:ind w:hanging="360" w:left="720"/>
-        <w:rPr/>
-      </w:pPr>
-      <w:r>
-        <w:rPr>
-          <w:rtl w:val="0"/>
-        </w:rPr>
-        <w:t xml:space="preserve">AsyncStorage-ə yazılır</w:t>
         <w:br/>
       </w:r>
       <w:r/>
@@ -2112,26 +1933,6 @@
           <w:numId w:val="8"/>
         </w:numPr>
         <w:pBdr/>
-        <w:spacing w:after="0" w:afterAutospacing="0" w:before="240"/>
-        <w:ind w:hanging="360" w:left="720"/>
-        <w:rPr/>
-      </w:pPr>
-      <w:r>
-        <w:rPr>
-          <w:rtl w:val="0"/>
-        </w:rPr>
-        <w:t xml:space="preserve">Şəhər daxil edir → API məlumatını çəkir</w:t>
-        <w:br/>
-      </w:r>
-      <w:r/>
-    </w:p>
-    <w:p>
-      <w:pPr>
-        <w:numPr>
-          <w:ilvl w:val="0"/>
-          <w:numId w:val="8"/>
-        </w:numPr>
-        <w:pBdr/>
         <w:spacing w:after="240" w:before="0" w:beforeAutospacing="0"/>
         <w:ind w:hanging="360" w:left="720"/>
         <w:rPr/>
@@ -2141,100 +1942,6 @@
           <w:rtl w:val="0"/>
         </w:rPr>
         <w:t xml:space="preserve">Offline olsa, son məlumat AsyncStorage-dən göstərilir</w:t>
-        <w:br/>
-      </w:r>
-      <w:r/>
-    </w:p>
-    <w:p>
-      <w:pPr>
-        <w:pStyle w:val="910"/>
-        <w:keepNext w:val="false"/>
-        <w:keepLines w:val="false"/>
-        <w:pBdr/>
-        <w:spacing w:before="280"/>
-        <w:ind/>
-        <w:rPr>
-          <w:b/>
-          <w:color w:val="000000"/>
-          <w:sz w:val="26"/>
-          <w:szCs w:val="26"/>
-        </w:rPr>
-      </w:pPr>
-      <w:r/>
-      <w:bookmarkStart w:id="16" w:name="_52fdplst0vse"/>
-      <w:r/>
-      <w:bookmarkEnd w:id="16"/>
-      <w:r>
-        <w:rPr>
-          <w:b/>
-          <w:color w:val="000000"/>
-          <w:sz w:val="26"/>
-          <w:szCs w:val="26"/>
-          <w:rtl w:val="0"/>
-        </w:rPr>
-        <w:t xml:space="preserve">✅ 5. İstifadəçi xəbərlərə baxır:</w:t>
-      </w:r>
-      <w:r>
-        <w:rPr>
-          <w:b/>
-          <w:color w:val="000000"/>
-          <w:sz w:val="26"/>
-          <w:szCs w:val="26"/>
-        </w:rPr>
-      </w:r>
-      <w:r>
-        <w:rPr>
-          <w:b/>
-          <w:color w:val="000000"/>
-          <w:sz w:val="26"/>
-          <w:szCs w:val="26"/>
-        </w:rPr>
-      </w:r>
-    </w:p>
-    <w:p>
-      <w:pPr>
-        <w:numPr>
-          <w:ilvl w:val="0"/>
-          <w:numId w:val="4"/>
-        </w:numPr>
-        <w:pBdr/>
-        <w:spacing w:after="0" w:afterAutospacing="0" w:before="240"/>
-        <w:ind w:hanging="360" w:left="720"/>
-        <w:rPr/>
-      </w:pPr>
-      <w:r>
-        <w:rPr>
-          <w:rtl w:val="0"/>
-        </w:rPr>
-        <w:t xml:space="preserve">API-dən dinamik data gəlir</w:t>
-        <w:br/>
-      </w:r>
-      <w:r/>
-    </w:p>
-    <w:p>
-      <w:pPr>
-        <w:numPr>
-          <w:ilvl w:val="0"/>
-          <w:numId w:val="4"/>
-        </w:numPr>
-        <w:pBdr/>
-        <w:spacing w:after="240" w:before="0" w:beforeAutospacing="0"/>
-        <w:ind w:hanging="360" w:left="720"/>
-        <w:rPr/>
-      </w:pPr>
-      <w:r>
-        <w:rPr>
-          <w:rFonts w:ascii="Roboto Mono" w:hAnsi="Roboto Mono" w:eastAsia="Roboto Mono" w:cs="Roboto Mono"/>
-          <w:color w:val="188038"/>
-          <w:rtl w:val="0"/>
-        </w:rPr>
-        <w:t xml:space="preserve">navigation.navigate('NewsDetail')</w:t>
-      </w:r>
-      <w:r>
-        <w:rPr>
-          <w:rtl w:val="0"/>
-        </w:rPr>
-        <w:t xml:space="preserve"> ilə detala keçid</w:t>
         <w:br/>
       </w:r>
       <w:r/>

</xml_diff>